<commit_message>
Updated diagram placement in offline wiki
</commit_message>
<xml_diff>
--- a/offline_wiki.docx
+++ b/offline_wiki.docx
@@ -648,6 +648,7 @@
           <w:sz w:val="24"/>
           <w:szCs w:val="24"/>
         </w:rPr>
+        <w:lastRenderedPageBreak/>
         <w:t>The marker needs to be able to recognize the combination the student put down and compare it to the desired output that the lecturer assigned to the question</w:t>
       </w:r>
     </w:p>
@@ -864,6 +865,7 @@
       </w:r>
     </w:p>
     <w:p/>
+    <w:p/>
     <w:p>
       <w:pPr>
         <w:pBdr>
@@ -890,6 +892,7 @@
           <w:sz w:val="36"/>
           <w:szCs w:val="36"/>
         </w:rPr>
+        <w:lastRenderedPageBreak/>
         <w:t>Component Diagram</w:t>
       </w:r>
     </w:p>
@@ -904,39 +907,22 @@
       <w:r>
         <w:rPr>
           <w:rFonts w:ascii="Segoe UI" w:hAnsi="Segoe UI" w:cs="Segoe UI"/>
-          <w:sz w:val="24"/>
-          <w:szCs w:val="24"/>
-        </w:rPr>
-        <w:t xml:space="preserve">Below is a diagram showing the </w:t>
-      </w:r>
-      <w:r>
-        <w:rPr>
-          <w:rFonts w:ascii="Segoe UI" w:hAnsi="Segoe UI" w:cs="Segoe UI"/>
-          <w:sz w:val="24"/>
-          <w:szCs w:val="24"/>
-        </w:rPr>
-        <w:t>components connected to the plugin.</w:t>
-      </w:r>
-    </w:p>
-    <w:p>
-      <w:pPr>
-        <w:rPr>
-          <w:rFonts w:ascii="Segoe UI" w:hAnsi="Segoe UI" w:cs="Segoe UI"/>
-          <w:sz w:val="24"/>
-          <w:szCs w:val="24"/>
-        </w:rPr>
-      </w:pPr>
-      <w:r>
-        <w:rPr>
-          <w:rFonts w:ascii="Segoe UI" w:hAnsi="Segoe UI" w:cs="Segoe UI"/>
           <w:noProof/>
           <w:sz w:val="24"/>
           <w:szCs w:val="24"/>
         </w:rPr>
         <w:drawing>
-          <wp:inline distT="0" distB="0" distL="0" distR="0" wp14:anchorId="2A9ADB87" wp14:editId="0C6D9353">
+          <wp:anchor distT="0" distB="0" distL="114300" distR="114300" simplePos="0" relativeHeight="251658240" behindDoc="0" locked="0" layoutInCell="1" allowOverlap="1" wp14:anchorId="2A9ADB87" wp14:editId="4455E6C8">
+            <wp:simplePos x="0" y="0"/>
+            <wp:positionH relativeFrom="column">
+              <wp:posOffset>-848360</wp:posOffset>
+            </wp:positionH>
+            <wp:positionV relativeFrom="paragraph">
+              <wp:posOffset>323850</wp:posOffset>
+            </wp:positionV>
             <wp:extent cx="7639802" cy="2271292"/>
             <wp:effectExtent l="0" t="0" r="0" b="0"/>
+            <wp:wrapSquare wrapText="bothSides"/>
             <wp:docPr id="4" name="Picture 4"/>
             <wp:cNvGraphicFramePr>
               <a:graphicFrameLocks xmlns:a="http://schemas.openxmlformats.org/drawingml/2006/main" noChangeAspect="1"/>
@@ -980,7 +966,7 @@
                   <pic:spPr>
                     <a:xfrm>
                       <a:off x="0" y="0"/>
-                      <a:ext cx="7697906" cy="2288566"/>
+                      <a:ext cx="7639802" cy="2271292"/>
                     </a:xfrm>
                     <a:prstGeom prst="rect">
                       <a:avLst/>
@@ -989,9 +975,151 @@
                 </pic:pic>
               </a:graphicData>
             </a:graphic>
-          </wp:inline>
+          </wp:anchor>
         </w:drawing>
       </w:r>
+      <w:r>
+        <w:rPr>
+          <w:rFonts w:ascii="Segoe UI" w:hAnsi="Segoe UI" w:cs="Segoe UI"/>
+          <w:sz w:val="24"/>
+          <w:szCs w:val="24"/>
+        </w:rPr>
+        <w:t xml:space="preserve">Below is a diagram showing the </w:t>
+      </w:r>
+      <w:r>
+        <w:rPr>
+          <w:rFonts w:ascii="Segoe UI" w:hAnsi="Segoe UI" w:cs="Segoe UI"/>
+          <w:sz w:val="24"/>
+          <w:szCs w:val="24"/>
+        </w:rPr>
+        <w:t>components connected to the plugin.</w:t>
+      </w:r>
+    </w:p>
+    <w:p>
+      <w:pPr>
+        <w:rPr>
+          <w:rFonts w:ascii="Segoe UI" w:hAnsi="Segoe UI" w:cs="Segoe UI"/>
+          <w:sz w:val="24"/>
+          <w:szCs w:val="24"/>
+        </w:rPr>
+      </w:pPr>
+    </w:p>
+    <w:p>
+      <w:pPr>
+        <w:rPr>
+          <w:rFonts w:ascii="Segoe UI" w:hAnsi="Segoe UI" w:cs="Segoe UI"/>
+          <w:sz w:val="24"/>
+          <w:szCs w:val="24"/>
+        </w:rPr>
+      </w:pPr>
+    </w:p>
+    <w:p>
+      <w:pPr>
+        <w:rPr>
+          <w:rFonts w:ascii="Segoe UI" w:hAnsi="Segoe UI" w:cs="Segoe UI"/>
+          <w:sz w:val="24"/>
+          <w:szCs w:val="24"/>
+        </w:rPr>
+      </w:pPr>
+    </w:p>
+    <w:p>
+      <w:pPr>
+        <w:rPr>
+          <w:rFonts w:ascii="Segoe UI" w:hAnsi="Segoe UI" w:cs="Segoe UI"/>
+          <w:sz w:val="24"/>
+          <w:szCs w:val="24"/>
+        </w:rPr>
+      </w:pPr>
+    </w:p>
+    <w:p>
+      <w:pPr>
+        <w:rPr>
+          <w:rFonts w:ascii="Segoe UI" w:hAnsi="Segoe UI" w:cs="Segoe UI"/>
+          <w:sz w:val="24"/>
+          <w:szCs w:val="24"/>
+        </w:rPr>
+      </w:pPr>
+    </w:p>
+    <w:p>
+      <w:pPr>
+        <w:rPr>
+          <w:rFonts w:ascii="Segoe UI" w:hAnsi="Segoe UI" w:cs="Segoe UI"/>
+          <w:sz w:val="24"/>
+          <w:szCs w:val="24"/>
+        </w:rPr>
+      </w:pPr>
+    </w:p>
+    <w:p>
+      <w:pPr>
+        <w:rPr>
+          <w:rFonts w:ascii="Segoe UI" w:hAnsi="Segoe UI" w:cs="Segoe UI"/>
+          <w:sz w:val="24"/>
+          <w:szCs w:val="24"/>
+        </w:rPr>
+      </w:pPr>
+    </w:p>
+    <w:p>
+      <w:pPr>
+        <w:rPr>
+          <w:rFonts w:ascii="Segoe UI" w:hAnsi="Segoe UI" w:cs="Segoe UI"/>
+          <w:sz w:val="24"/>
+          <w:szCs w:val="24"/>
+        </w:rPr>
+      </w:pPr>
+    </w:p>
+    <w:p>
+      <w:pPr>
+        <w:rPr>
+          <w:rFonts w:ascii="Segoe UI" w:hAnsi="Segoe UI" w:cs="Segoe UI"/>
+          <w:sz w:val="24"/>
+          <w:szCs w:val="24"/>
+        </w:rPr>
+      </w:pPr>
+    </w:p>
+    <w:p>
+      <w:pPr>
+        <w:rPr>
+          <w:rFonts w:ascii="Segoe UI" w:hAnsi="Segoe UI" w:cs="Segoe UI"/>
+          <w:sz w:val="24"/>
+          <w:szCs w:val="24"/>
+        </w:rPr>
+      </w:pPr>
+    </w:p>
+    <w:p>
+      <w:pPr>
+        <w:rPr>
+          <w:rFonts w:ascii="Segoe UI" w:hAnsi="Segoe UI" w:cs="Segoe UI"/>
+          <w:sz w:val="24"/>
+          <w:szCs w:val="24"/>
+        </w:rPr>
+      </w:pPr>
+    </w:p>
+    <w:p>
+      <w:pPr>
+        <w:rPr>
+          <w:rFonts w:ascii="Segoe UI" w:hAnsi="Segoe UI" w:cs="Segoe UI"/>
+          <w:sz w:val="24"/>
+          <w:szCs w:val="24"/>
+        </w:rPr>
+      </w:pPr>
+    </w:p>
+    <w:p>
+      <w:pPr>
+        <w:rPr>
+          <w:rFonts w:ascii="Segoe UI" w:hAnsi="Segoe UI" w:cs="Segoe UI"/>
+          <w:sz w:val="24"/>
+          <w:szCs w:val="24"/>
+        </w:rPr>
+      </w:pPr>
+    </w:p>
+    <w:p>
+      <w:pPr>
+        <w:rPr>
+          <w:rFonts w:ascii="Segoe UI" w:hAnsi="Segoe UI" w:cs="Segoe UI"/>
+          <w:sz w:val="24"/>
+          <w:szCs w:val="24"/>
+        </w:rPr>
+      </w:pPr>
     </w:p>
     <w:p>
       <w:pPr>
@@ -1028,6 +1156,7 @@
           <w:sz w:val="36"/>
           <w:szCs w:val="36"/>
         </w:rPr>
+        <w:lastRenderedPageBreak/>
         <w:t>State Diagram</w:t>
       </w:r>
     </w:p>
@@ -1042,47 +1171,22 @@
       <w:r>
         <w:rPr>
           <w:rFonts w:ascii="Segoe UI" w:hAnsi="Segoe UI" w:cs="Segoe UI"/>
-          <w:sz w:val="24"/>
-          <w:szCs w:val="24"/>
-        </w:rPr>
-        <w:t xml:space="preserve">Below is a diagram showing </w:t>
-      </w:r>
-      <w:r>
-        <w:rPr>
-          <w:rFonts w:ascii="Segoe UI" w:hAnsi="Segoe UI" w:cs="Segoe UI"/>
-          <w:sz w:val="24"/>
-          <w:szCs w:val="24"/>
-        </w:rPr>
-        <w:t>the different states the plugin could be in</w:t>
-      </w:r>
-      <w:r>
-        <w:rPr>
-          <w:rFonts w:ascii="Segoe UI" w:hAnsi="Segoe UI" w:cs="Segoe UI"/>
-          <w:sz w:val="24"/>
-          <w:szCs w:val="24"/>
-        </w:rPr>
-        <w:t>.</w:t>
-      </w:r>
-    </w:p>
-    <w:p>
-      <w:pPr>
-        <w:rPr>
-          <w:rFonts w:ascii="Segoe UI" w:hAnsi="Segoe UI" w:cs="Segoe UI"/>
-          <w:sz w:val="24"/>
-          <w:szCs w:val="24"/>
-        </w:rPr>
-      </w:pPr>
-      <w:r>
-        <w:rPr>
-          <w:rFonts w:ascii="Segoe UI" w:hAnsi="Segoe UI" w:cs="Segoe UI"/>
           <w:noProof/>
           <w:sz w:val="24"/>
           <w:szCs w:val="24"/>
         </w:rPr>
         <w:drawing>
-          <wp:inline distT="0" distB="0" distL="0" distR="0" wp14:anchorId="734FF91B" wp14:editId="13C7D032">
+          <wp:anchor distT="0" distB="0" distL="114300" distR="114300" simplePos="0" relativeHeight="251659264" behindDoc="0" locked="0" layoutInCell="1" allowOverlap="1" wp14:anchorId="734FF91B" wp14:editId="59977BAB">
+            <wp:simplePos x="0" y="0"/>
+            <wp:positionH relativeFrom="column">
+              <wp:posOffset>-752475</wp:posOffset>
+            </wp:positionH>
+            <wp:positionV relativeFrom="paragraph">
+              <wp:posOffset>360680</wp:posOffset>
+            </wp:positionV>
             <wp:extent cx="7444885" cy="5637475"/>
             <wp:effectExtent l="0" t="0" r="3810" b="1905"/>
+            <wp:wrapSquare wrapText="bothSides"/>
             <wp:docPr id="5" name="Picture 5"/>
             <wp:cNvGraphicFramePr>
               <a:graphicFrameLocks xmlns:a="http://schemas.openxmlformats.org/drawingml/2006/main" noChangeAspect="1"/>
@@ -1125,7 +1229,7 @@
                   <pic:spPr bwMode="auto">
                     <a:xfrm>
                       <a:off x="0" y="0"/>
-                      <a:ext cx="7449811" cy="5641205"/>
+                      <a:ext cx="7444885" cy="5637475"/>
                     </a:xfrm>
                     <a:prstGeom prst="rect">
                       <a:avLst/>
@@ -1142,9 +1246,69 @@
                 </pic:pic>
               </a:graphicData>
             </a:graphic>
-          </wp:inline>
+          </wp:anchor>
         </w:drawing>
       </w:r>
+      <w:r>
+        <w:rPr>
+          <w:rFonts w:ascii="Segoe UI" w:hAnsi="Segoe UI" w:cs="Segoe UI"/>
+          <w:sz w:val="24"/>
+          <w:szCs w:val="24"/>
+        </w:rPr>
+        <w:t xml:space="preserve">Below is a diagram showing </w:t>
+      </w:r>
+      <w:r>
+        <w:rPr>
+          <w:rFonts w:ascii="Segoe UI" w:hAnsi="Segoe UI" w:cs="Segoe UI"/>
+          <w:sz w:val="24"/>
+          <w:szCs w:val="24"/>
+        </w:rPr>
+        <w:t>the different states the plugin could be in</w:t>
+      </w:r>
+      <w:r>
+        <w:rPr>
+          <w:rFonts w:ascii="Segoe UI" w:hAnsi="Segoe UI" w:cs="Segoe UI"/>
+          <w:sz w:val="24"/>
+          <w:szCs w:val="24"/>
+        </w:rPr>
+        <w:t>.</w:t>
+      </w:r>
+    </w:p>
+    <w:p>
+      <w:pPr>
+        <w:rPr>
+          <w:rFonts w:ascii="Segoe UI" w:hAnsi="Segoe UI" w:cs="Segoe UI"/>
+          <w:sz w:val="24"/>
+          <w:szCs w:val="24"/>
+        </w:rPr>
+      </w:pPr>
+    </w:p>
+    <w:p>
+      <w:pPr>
+        <w:rPr>
+          <w:rFonts w:ascii="Segoe UI" w:hAnsi="Segoe UI" w:cs="Segoe UI"/>
+          <w:sz w:val="24"/>
+          <w:szCs w:val="24"/>
+        </w:rPr>
+      </w:pPr>
+    </w:p>
+    <w:p>
+      <w:pPr>
+        <w:rPr>
+          <w:rFonts w:ascii="Segoe UI" w:hAnsi="Segoe UI" w:cs="Segoe UI"/>
+          <w:sz w:val="24"/>
+          <w:szCs w:val="24"/>
+        </w:rPr>
+      </w:pPr>
+    </w:p>
+    <w:p>
+      <w:pPr>
+        <w:rPr>
+          <w:rFonts w:ascii="Segoe UI" w:hAnsi="Segoe UI" w:cs="Segoe UI"/>
+          <w:sz w:val="24"/>
+          <w:szCs w:val="24"/>
+        </w:rPr>
+      </w:pPr>
     </w:p>
     <w:p>
       <w:pPr>
@@ -1172,6 +1336,7 @@
           <w:sz w:val="36"/>
           <w:szCs w:val="36"/>
         </w:rPr>
+        <w:lastRenderedPageBreak/>
         <w:t>Deployment Diagram</w:t>
       </w:r>
     </w:p>
@@ -1255,6 +1420,17 @@
       </w:r>
     </w:p>
     <w:p/>
+    <w:p/>
+    <w:p/>
+    <w:p/>
+    <w:p/>
+    <w:p/>
+    <w:p/>
+    <w:p/>
+    <w:p/>
+    <w:p/>
+    <w:p/>
+    <w:p/>
     <w:p>
       <w:pPr>
         <w:pBdr>
@@ -1281,73 +1457,38 @@
           <w:sz w:val="36"/>
           <w:szCs w:val="36"/>
         </w:rPr>
+        <w:lastRenderedPageBreak/>
         <w:t>Activity Diagram</w:t>
       </w:r>
     </w:p>
     <w:p>
       <w:pPr>
         <w:rPr>
-          <w:rFonts w:ascii="Segoe UI" w:hAnsi="Segoe UI" w:cs="Segoe UI"/>
-          <w:sz w:val="24"/>
-          <w:szCs w:val="24"/>
-        </w:rPr>
-      </w:pPr>
-      <w:r>
-        <w:rPr>
-          <w:rFonts w:ascii="Segoe UI" w:hAnsi="Segoe UI" w:cs="Segoe UI"/>
-          <w:sz w:val="24"/>
-          <w:szCs w:val="24"/>
-        </w:rPr>
-        <w:t xml:space="preserve">Below is a diagram showing </w:t>
-      </w:r>
-      <w:r>
-        <w:rPr>
-          <w:rFonts w:ascii="Segoe UI" w:hAnsi="Segoe UI" w:cs="Segoe UI"/>
-          <w:sz w:val="24"/>
-          <w:szCs w:val="24"/>
-        </w:rPr>
-        <w:t>how the students and lecturers make use of the plugin.</w:t>
-      </w:r>
-    </w:p>
-    <w:p>
-      <w:pPr>
-        <w:shd w:val="clear" w:color="auto" w:fill="FFFFFF"/>
-        <w:spacing w:before="60" w:after="100" w:afterAutospacing="1" w:line="240" w:lineRule="auto"/>
+          <w:rFonts w:ascii="Segoe UI" w:eastAsia="Times New Roman" w:hAnsi="Segoe UI" w:cs="Segoe UI"/>
+          <w:color w:val="24292E"/>
+          <w:sz w:val="24"/>
+          <w:szCs w:val="24"/>
+        </w:rPr>
+      </w:pPr>
+      <w:r>
         <w:rPr>
           <w:rFonts w:ascii="Segoe UI" w:hAnsi="Segoe UI" w:cs="Segoe UI"/>
           <w:noProof/>
           <w:sz w:val="24"/>
           <w:szCs w:val="24"/>
         </w:rPr>
-      </w:pPr>
-      <w:r>
-        <w:rPr>
-          <w:rFonts w:ascii="Segoe UI" w:hAnsi="Segoe UI" w:cs="Segoe UI"/>
-          <w:sz w:val="24"/>
-          <w:szCs w:val="24"/>
-        </w:rPr>
-        <w:t>.</w:t>
-      </w:r>
-      <w:r>
-        <w:rPr>
-          <w:rFonts w:ascii="Segoe UI" w:hAnsi="Segoe UI" w:cs="Segoe UI"/>
-          <w:noProof/>
-          <w:sz w:val="24"/>
-          <w:szCs w:val="24"/>
-        </w:rPr>
-        <w:t xml:space="preserve"> </w:t>
-      </w:r>
-      <w:r>
-        <w:rPr>
-          <w:rFonts w:ascii="Segoe UI" w:hAnsi="Segoe UI" w:cs="Segoe UI"/>
-          <w:noProof/>
-          <w:sz w:val="24"/>
-          <w:szCs w:val="24"/>
-        </w:rPr>
         <w:drawing>
-          <wp:inline distT="0" distB="0" distL="0" distR="0" wp14:anchorId="638DF84B" wp14:editId="5DB8A645">
+          <wp:anchor distT="0" distB="0" distL="114300" distR="114300" simplePos="0" relativeHeight="251660288" behindDoc="0" locked="0" layoutInCell="1" allowOverlap="1" wp14:anchorId="638DF84B" wp14:editId="455F037A">
+            <wp:simplePos x="0" y="0"/>
+            <wp:positionH relativeFrom="column">
+              <wp:posOffset>-333375</wp:posOffset>
+            </wp:positionH>
+            <wp:positionV relativeFrom="paragraph">
+              <wp:posOffset>432435</wp:posOffset>
+            </wp:positionV>
             <wp:extent cx="6667500" cy="7277100"/>
             <wp:effectExtent l="0" t="0" r="0" b="0"/>
+            <wp:wrapSquare wrapText="bothSides"/>
             <wp:docPr id="3" name="Picture 3"/>
             <wp:cNvGraphicFramePr>
               <a:graphicFrameLocks xmlns:a="http://schemas.openxmlformats.org/drawingml/2006/main" noChangeAspect="1"/>
@@ -1383,21 +1524,25 @@
                 </pic:pic>
               </a:graphicData>
             </a:graphic>
-          </wp:inline>
+          </wp:anchor>
         </w:drawing>
       </w:r>
-    </w:p>
-    <w:p>
-      <w:pPr>
-        <w:shd w:val="clear" w:color="auto" w:fill="FFFFFF"/>
-        <w:spacing w:before="60" w:after="100" w:afterAutospacing="1" w:line="240" w:lineRule="auto"/>
-        <w:rPr>
-          <w:rFonts w:ascii="Segoe UI" w:eastAsia="Times New Roman" w:hAnsi="Segoe UI" w:cs="Segoe UI"/>
-          <w:color w:val="24292E"/>
-          <w:sz w:val="24"/>
-          <w:szCs w:val="24"/>
-        </w:rPr>
-      </w:pPr>
+      <w:r>
+        <w:rPr>
+          <w:rFonts w:ascii="Segoe UI" w:hAnsi="Segoe UI" w:cs="Segoe UI"/>
+          <w:sz w:val="24"/>
+          <w:szCs w:val="24"/>
+        </w:rPr>
+        <w:t xml:space="preserve">Below is a diagram showing </w:t>
+      </w:r>
+      <w:r>
+        <w:rPr>
+          <w:rFonts w:ascii="Segoe UI" w:hAnsi="Segoe UI" w:cs="Segoe UI"/>
+          <w:sz w:val="24"/>
+          <w:szCs w:val="24"/>
+        </w:rPr>
+        <w:t>how the students and lecturers make use of the plugin.</w:t>
+      </w:r>
     </w:p>
     <w:p>
       <w:pPr>
@@ -1425,6 +1570,7 @@
           <w:sz w:val="36"/>
           <w:szCs w:val="36"/>
         </w:rPr>
+        <w:lastRenderedPageBreak/>
         <w:t>Installation</w:t>
       </w:r>
     </w:p>
@@ -3680,7 +3826,7 @@
 </file>
 
 <file path=customXml/itemProps1.xml><?xml version="1.0" encoding="utf-8"?>
-<ds:datastoreItem xmlns:ds="http://schemas.openxmlformats.org/officeDocument/2006/customXml" ds:itemID="{CF319761-3C2B-4766-A2F6-5C7981C5AFCE}">
+<ds:datastoreItem xmlns:ds="http://schemas.openxmlformats.org/officeDocument/2006/customXml" ds:itemID="{D4D11A19-3BBC-4642-B244-87C8FC3F613D}">
   <ds:schemaRefs>
     <ds:schemaRef ds:uri="http://schemas.openxmlformats.org/officeDocument/2006/bibliography"/>
   </ds:schemaRefs>

</xml_diff>